<commit_message>
my_page modified: skills added (html), photo modified, css and media modified
</commit_message>
<xml_diff>
--- a/Web-tekniikat/my_page/CV.docx
+++ b/Web-tekniikat/my_page/CV.docx
@@ -1,6 +1,6 @@
 
 <file path=word/document.xml><?xml version="1.0" encoding="utf-8"?>
-<w:document xmlns:wpc="http://schemas.microsoft.com/office/word/2010/wordprocessingCanvas" xmlns:mo="http://schemas.microsoft.com/office/mac/office/2008/main" xmlns:mc="http://schemas.openxmlformats.org/markup-compatibility/2006" xmlns:mv="urn:schemas-microsoft-com:mac:vml" xmlns:o="urn:schemas-microsoft-com:office:office" xmlns:r="http://schemas.openxmlformats.org/officeDocument/2006/relationships" xmlns:m="http://schemas.openxmlformats.org/officeDocument/2006/math" xmlns:v="urn:schemas-microsoft-com:vml" xmlns:wp14="http://schemas.microsoft.com/office/word/2010/wordprocessingDrawing" xmlns:wp="http://schemas.openxmlformats.org/drawingml/2006/wordprocessingDrawing" xmlns:w10="urn:schemas-microsoft-com:office:word" xmlns:w="http://schemas.openxmlformats.org/wordprocessingml/2006/main" xmlns:w14="http://schemas.microsoft.com/office/word/2010/wordml" xmlns:w15="http://schemas.microsoft.com/office/word/2012/wordml" xmlns:wpg="http://schemas.microsoft.com/office/word/2010/wordprocessingGroup" xmlns:wpi="http://schemas.microsoft.com/office/word/2010/wordprocessingInk" xmlns:wne="http://schemas.microsoft.com/office/word/2006/wordml" xmlns:wps="http://schemas.microsoft.com/office/word/2010/wordprocessingShape" mc:Ignorable="w14 w15 wp14">
+<w:document xmlns:wpc="http://schemas.microsoft.com/office/word/2010/wordprocessingCanvas" xmlns:cx="http://schemas.microsoft.com/office/drawing/2014/chartex" xmlns:cx1="http://schemas.microsoft.com/office/drawing/2015/9/8/chartex" xmlns:cx2="http://schemas.microsoft.com/office/drawing/2015/10/21/chartex" xmlns:cx3="http://schemas.microsoft.com/office/drawing/2016/5/9/chartex" xmlns:cx4="http://schemas.microsoft.com/office/drawing/2016/5/10/chartex" xmlns:cx5="http://schemas.microsoft.com/office/drawing/2016/5/11/chartex" xmlns:cx6="http://schemas.microsoft.com/office/drawing/2016/5/12/chartex" xmlns:cx7="http://schemas.microsoft.com/office/drawing/2016/5/13/chartex" xmlns:cx8="http://schemas.microsoft.com/office/drawing/2016/5/14/chartex" xmlns:mc="http://schemas.openxmlformats.org/markup-compatibility/2006" xmlns:aink="http://schemas.microsoft.com/office/drawing/2016/ink" xmlns:am3d="http://schemas.microsoft.com/office/drawing/2017/model3d" xmlns:o="urn:schemas-microsoft-com:office:office" xmlns:r="http://schemas.openxmlformats.org/officeDocument/2006/relationships" xmlns:m="http://schemas.openxmlformats.org/officeDocument/2006/math" xmlns:v="urn:schemas-microsoft-com:vml" xmlns:wp14="http://schemas.microsoft.com/office/word/2010/wordprocessingDrawing" xmlns:wp="http://schemas.openxmlformats.org/drawingml/2006/wordprocessingDrawing" xmlns:w10="urn:schemas-microsoft-com:office:word" xmlns:w="http://schemas.openxmlformats.org/wordprocessingml/2006/main" xmlns:w14="http://schemas.microsoft.com/office/word/2010/wordml" xmlns:w15="http://schemas.microsoft.com/office/word/2012/wordml" xmlns:w16cid="http://schemas.microsoft.com/office/word/2016/wordml/cid" xmlns:w16se="http://schemas.microsoft.com/office/word/2015/wordml/symex" xmlns:wpg="http://schemas.microsoft.com/office/word/2010/wordprocessingGroup" xmlns:wpi="http://schemas.microsoft.com/office/word/2010/wordprocessingInk" xmlns:wne="http://schemas.microsoft.com/office/word/2006/wordml" xmlns:wps="http://schemas.microsoft.com/office/word/2010/wordprocessingShape" mc:Ignorable="w14 w15 w16se w16cid wp14">
   <w:body>
     <w:p>
       <w:pPr>
@@ -146,7 +146,7 @@
           <w:szCs w:val="24"/>
           <w:lang w:eastAsia="fi-FI"/>
         </w:rPr>
-        <w:t xml:space="preserve">  25</w:t>
+        <w:t xml:space="preserve">  10</w:t>
       </w:r>
       <w:r>
         <w:rPr>
@@ -164,17 +164,10 @@
           <w:szCs w:val="24"/>
           <w:lang w:eastAsia="fi-FI"/>
         </w:rPr>
-        <w:t>11</w:t>
+        <w:t>02.2018</w:t>
       </w:r>
-      <w:r>
-        <w:rPr>
-          <w:rFonts w:ascii="Arial" w:eastAsia="Times New Roman" w:hAnsi="Arial" w:cs="Arial"/>
-          <w:sz w:val="24"/>
-          <w:szCs w:val="24"/>
-          <w:lang w:eastAsia="fi-FI"/>
-        </w:rPr>
-        <w:t>.2017</w:t>
-      </w:r>
+      <w:bookmarkStart w:id="1" w:name="_GoBack"/>
+      <w:bookmarkEnd w:id="1"/>
     </w:p>
     <w:p>
       <w:pPr>
@@ -1576,29 +1569,7 @@
                 <w:szCs w:val="24"/>
                 <w:lang w:eastAsia="fi-FI"/>
               </w:rPr>
-              <w:t>Huoltoneuvoja autokorjaamossa (</w:t>
-            </w:r>
-            <w:proofErr w:type="spellStart"/>
-            <w:r>
-              <w:rPr>
-                <w:rFonts w:ascii="Arial" w:eastAsia="Times New Roman" w:hAnsi="Arial" w:cs="Arial"/>
-                <w:color w:val="000000" w:themeColor="text1"/>
-                <w:sz w:val="24"/>
-                <w:szCs w:val="24"/>
-                <w:lang w:eastAsia="fi-FI"/>
-              </w:rPr>
-              <w:t>Eko</w:t>
-            </w:r>
-            <w:proofErr w:type="spellEnd"/>
-            <w:r>
-              <w:rPr>
-                <w:rFonts w:ascii="Arial" w:eastAsia="Times New Roman" w:hAnsi="Arial" w:cs="Arial"/>
-                <w:color w:val="000000" w:themeColor="text1"/>
-                <w:sz w:val="24"/>
-                <w:szCs w:val="24"/>
-                <w:lang w:eastAsia="fi-FI"/>
-              </w:rPr>
-              <w:t xml:space="preserve"> Home Helsinki Oy).</w:t>
+              <w:t>Huoltoneuvoja autokorjaamossa (Eko Home Helsinki Oy).</w:t>
             </w:r>
           </w:p>
         </w:tc>
@@ -2026,7 +1997,6 @@
               </w:rPr>
               <w:t xml:space="preserve"> (</w:t>
             </w:r>
-            <w:proofErr w:type="spellStart"/>
             <w:r>
               <w:rPr>
                 <w:rFonts w:ascii="Arial" w:hAnsi="Arial" w:cs="Arial"/>
@@ -2045,18 +2015,7 @@
                 <w:sz w:val="24"/>
                 <w:szCs w:val="24"/>
               </w:rPr>
-              <w:t>pring</w:t>
-            </w:r>
-            <w:proofErr w:type="spellEnd"/>
-            <w:r>
-              <w:rPr>
-                <w:rFonts w:ascii="Arial" w:hAnsi="Arial" w:cs="Arial"/>
-                <w:bCs/>
-                <w:color w:val="000000" w:themeColor="text1"/>
-                <w:sz w:val="24"/>
-                <w:szCs w:val="24"/>
-              </w:rPr>
-              <w:t xml:space="preserve"> House kotoutumiskoulutuksen kautta</w:t>
+              <w:t>pring House kotoutumiskoulutuksen kautta</w:t>
             </w:r>
             <w:r>
               <w:rPr>
@@ -3267,29 +3226,16 @@
                 <w:szCs w:val="24"/>
               </w:rPr>
             </w:pPr>
-            <w:proofErr w:type="spellStart"/>
-            <w:r>
-              <w:rPr>
-                <w:rFonts w:ascii="Arial" w:hAnsi="Arial" w:cs="Arial"/>
-                <w:b w:val="0"/>
-                <w:bCs w:val="0"/>
-                <w:color w:val="000000" w:themeColor="text1"/>
-                <w:sz w:val="24"/>
-                <w:szCs w:val="24"/>
-              </w:rPr>
-              <w:t>Spring</w:t>
-            </w:r>
-            <w:proofErr w:type="spellEnd"/>
-            <w:r>
-              <w:rPr>
-                <w:rFonts w:ascii="Arial" w:hAnsi="Arial" w:cs="Arial"/>
-                <w:b w:val="0"/>
-                <w:bCs w:val="0"/>
-                <w:color w:val="000000" w:themeColor="text1"/>
-                <w:sz w:val="24"/>
-                <w:szCs w:val="24"/>
-              </w:rPr>
-              <w:t xml:space="preserve"> House, </w:t>
+            <w:r>
+              <w:rPr>
+                <w:rFonts w:ascii="Arial" w:hAnsi="Arial" w:cs="Arial"/>
+                <w:b w:val="0"/>
+                <w:bCs w:val="0"/>
+                <w:color w:val="000000" w:themeColor="text1"/>
+                <w:sz w:val="24"/>
+                <w:szCs w:val="24"/>
+              </w:rPr>
+              <w:t xml:space="preserve">Spring House, </w:t>
             </w:r>
             <w:r>
               <w:rPr>
@@ -3877,33 +3823,7 @@
                 <w:szCs w:val="24"/>
                 <w:lang w:eastAsia="ru-RU"/>
               </w:rPr>
-              <w:t xml:space="preserve">Shakki (kansainvälisen mestarin titteli </w:t>
-            </w:r>
-            <w:proofErr w:type="spellStart"/>
-            <w:r>
-              <w:rPr>
-                <w:rFonts w:ascii="Arial" w:hAnsi="Arial" w:cs="Arial"/>
-                <w:b w:val="0"/>
-                <w:color w:val="000000" w:themeColor="text1"/>
-                <w:kern w:val="0"/>
-                <w:sz w:val="24"/>
-                <w:szCs w:val="24"/>
-                <w:lang w:eastAsia="ru-RU"/>
-              </w:rPr>
-              <w:t>KvM</w:t>
-            </w:r>
-            <w:proofErr w:type="spellEnd"/>
-            <w:r>
-              <w:rPr>
-                <w:rFonts w:ascii="Arial" w:hAnsi="Arial" w:cs="Arial"/>
-                <w:b w:val="0"/>
-                <w:color w:val="000000" w:themeColor="text1"/>
-                <w:kern w:val="0"/>
-                <w:sz w:val="24"/>
-                <w:szCs w:val="24"/>
-                <w:lang w:eastAsia="ru-RU"/>
-              </w:rPr>
-              <w:t xml:space="preserve">/IM, </w:t>
+              <w:t xml:space="preserve">Shakki (kansainvälisen mestarin titteli KvM/IM, </w:t>
             </w:r>
             <w:r>
               <w:rPr>
@@ -3974,8 +3894,6 @@
           <w:szCs w:val="24"/>
         </w:rPr>
       </w:pPr>
-      <w:bookmarkStart w:id="1" w:name="_GoBack"/>
-      <w:bookmarkEnd w:id="1"/>
     </w:p>
     <w:sectPr>
       <w:pgSz w:w="11906" w:h="16838"/>
@@ -3988,7 +3906,7 @@
 </file>
 
 <file path=word/styles.xml><?xml version="1.0" encoding="utf-8"?>
-<w:styles xmlns:mc="http://schemas.openxmlformats.org/markup-compatibility/2006" xmlns:r="http://schemas.openxmlformats.org/officeDocument/2006/relationships" xmlns:w="http://schemas.openxmlformats.org/wordprocessingml/2006/main" xmlns:w14="http://schemas.microsoft.com/office/word/2010/wordml" xmlns:w15="http://schemas.microsoft.com/office/word/2012/wordml" mc:Ignorable="w14 w15">
+<w:styles xmlns:mc="http://schemas.openxmlformats.org/markup-compatibility/2006" xmlns:r="http://schemas.openxmlformats.org/officeDocument/2006/relationships" xmlns:w="http://schemas.openxmlformats.org/wordprocessingml/2006/main" xmlns:w14="http://schemas.microsoft.com/office/word/2010/wordml" xmlns:w15="http://schemas.microsoft.com/office/word/2012/wordml" xmlns:w16cid="http://schemas.microsoft.com/office/word/2016/wordml/cid" xmlns:w16se="http://schemas.microsoft.com/office/word/2015/wordml/symex" mc:Ignorable="w14 w15 w16se w16cid">
   <w:docDefaults>
     <w:rPrDefault>
       <w:rPr>
@@ -4004,7 +3922,7 @@
       </w:pPr>
     </w:pPrDefault>
   </w:docDefaults>
-  <w:latentStyles w:defLockedState="0" w:defUIPriority="99" w:defSemiHidden="0" w:defUnhideWhenUsed="0" w:defQFormat="0" w:count="382">
+  <w:latentStyles w:defLockedState="0" w:defUIPriority="99" w:defSemiHidden="0" w:defUnhideWhenUsed="0" w:defQFormat="0" w:count="375">
     <w:lsdException w:name="Normal" w:uiPriority="0" w:qFormat="1"/>
     <w:lsdException w:name="heading 1" w:uiPriority="9" w:qFormat="1"/>
     <w:lsdException w:name="heading 2" w:semiHidden="1" w:uiPriority="9" w:unhideWhenUsed="1" w:qFormat="1"/>
@@ -4161,15 +4079,6 @@
     <w:lsdException w:name="Balloon Text" w:semiHidden="1" w:unhideWhenUsed="1"/>
     <w:lsdException w:name="Table Grid" w:uiPriority="59"/>
     <w:lsdException w:name="Table Theme" w:semiHidden="1" w:unhideWhenUsed="1"/>
-    <w:lsdException w:name="Note Level 1" w:semiHidden="1" w:unhideWhenUsed="1"/>
-    <w:lsdException w:name="Note Level 2" w:semiHidden="1" w:unhideWhenUsed="1"/>
-    <w:lsdException w:name="Note Level 3" w:semiHidden="1" w:unhideWhenUsed="1"/>
-    <w:lsdException w:name="Note Level 4" w:semiHidden="1" w:unhideWhenUsed="1"/>
-    <w:lsdException w:name="Note Level 5" w:semiHidden="1" w:unhideWhenUsed="1"/>
-    <w:lsdException w:name="Note Level 6" w:semiHidden="1" w:unhideWhenUsed="1"/>
-    <w:lsdException w:name="Note Level 7" w:semiHidden="1" w:unhideWhenUsed="1"/>
-    <w:lsdException w:name="Note Level 8" w:semiHidden="1" w:unhideWhenUsed="1"/>
-    <w:lsdException w:name="Note Level 9" w:semiHidden="1" w:unhideWhenUsed="1"/>
     <w:lsdException w:name="Placeholder Text" w:semiHidden="1"/>
     <w:lsdException w:name="No Spacing" w:uiPriority="1" w:qFormat="1"/>
     <w:lsdException w:name="Light Shading" w:uiPriority="60"/>
@@ -4502,7 +4411,6 @@
       <w:spacing w:after="0" w:line="240" w:lineRule="auto"/>
     </w:pPr>
     <w:tblPr>
-      <w:tblInd w:w="0" w:type="dxa"/>
       <w:tblBorders>
         <w:top w:val="single" w:sz="4" w:space="0" w:color="auto"/>
         <w:left w:val="single" w:sz="4" w:space="0" w:color="auto"/>
@@ -4511,12 +4419,6 @@
         <w:insideH w:val="single" w:sz="4" w:space="0" w:color="auto"/>
         <w:insideV w:val="single" w:sz="4" w:space="0" w:color="auto"/>
       </w:tblBorders>
-      <w:tblCellMar>
-        <w:top w:w="0" w:type="dxa"/>
-        <w:left w:w="108" w:type="dxa"/>
-        <w:bottom w:w="0" w:type="dxa"/>
-        <w:right w:w="108" w:type="dxa"/>
-      </w:tblCellMar>
     </w:tblPr>
   </w:style>
   <w:style w:type="character" w:customStyle="1" w:styleId="AllekirjoitusChar1">

</xml_diff>